<commit_message>
Map gemaakt en logboek ingevuld
</commit_message>
<xml_diff>
--- a/Logboek.docx
+++ b/Logboek.docx
@@ -496,24 +496,199 @@
     </w:p>
     <w:p>
       <w:pPr>
-        <w:rPr>
-          <w:sz w:val="28"/>
-          <w:szCs w:val="28"/>
-        </w:rPr>
-      </w:pPr>
-      <w:r>
-        <w:rPr>
-          <w:sz w:val="28"/>
-          <w:szCs w:val="28"/>
-        </w:rPr>
-        <w:t xml:space="preserve">             </w:t>
-      </w:r>
-      <w:r>
-        <w:rPr>
-          <w:sz w:val="28"/>
-          <w:szCs w:val="28"/>
-        </w:rPr>
-        <w:t>(Bv: Code HTML afwerken)</w:t>
+        <w:pStyle w:val="Lijstalinea"/>
+        <w:numPr>
+          <w:ilvl w:val="0"/>
+          <w:numId w:val="2"/>
+        </w:numPr>
+        <w:rPr>
+          <w:sz w:val="28"/>
+          <w:szCs w:val="28"/>
+        </w:rPr>
+      </w:pPr>
+      <w:r>
+        <w:rPr>
+          <w:sz w:val="28"/>
+          <w:szCs w:val="28"/>
+        </w:rPr>
+        <w:t xml:space="preserve">Home page (mogelijks met </w:t>
+      </w:r>
+      <w:proofErr w:type="spellStart"/>
+      <w:r>
+        <w:rPr>
+          <w:sz w:val="28"/>
+          <w:szCs w:val="28"/>
+        </w:rPr>
+        <w:t>css</w:t>
+      </w:r>
+      <w:proofErr w:type="spellEnd"/>
+      <w:r>
+        <w:rPr>
+          <w:sz w:val="28"/>
+          <w:szCs w:val="28"/>
+        </w:rPr>
+        <w:t>)</w:t>
+      </w:r>
+    </w:p>
+    <w:p>
+      <w:pPr>
+        <w:pStyle w:val="Lijstalinea"/>
+        <w:numPr>
+          <w:ilvl w:val="0"/>
+          <w:numId w:val="2"/>
+        </w:numPr>
+        <w:rPr>
+          <w:sz w:val="28"/>
+          <w:szCs w:val="28"/>
+        </w:rPr>
+      </w:pPr>
+      <w:r>
+        <w:rPr>
+          <w:sz w:val="28"/>
+          <w:szCs w:val="28"/>
+        </w:rPr>
+        <w:t>Login/</w:t>
+      </w:r>
+      <w:proofErr w:type="spellStart"/>
+      <w:r>
+        <w:rPr>
+          <w:sz w:val="28"/>
+          <w:szCs w:val="28"/>
+        </w:rPr>
+        <w:t>Signup</w:t>
+      </w:r>
+      <w:proofErr w:type="spellEnd"/>
+      <w:r>
+        <w:rPr>
+          <w:sz w:val="28"/>
+          <w:szCs w:val="28"/>
+        </w:rPr>
+        <w:t xml:space="preserve"> page</w:t>
+      </w:r>
+    </w:p>
+    <w:p>
+      <w:pPr>
+        <w:pStyle w:val="Lijstalinea"/>
+        <w:numPr>
+          <w:ilvl w:val="0"/>
+          <w:numId w:val="2"/>
+        </w:numPr>
+        <w:rPr>
+          <w:sz w:val="28"/>
+          <w:szCs w:val="28"/>
+        </w:rPr>
+      </w:pPr>
+      <w:proofErr w:type="spellStart"/>
+      <w:r>
+        <w:rPr>
+          <w:sz w:val="28"/>
+          <w:szCs w:val="28"/>
+        </w:rPr>
+        <w:t>About</w:t>
+      </w:r>
+      <w:proofErr w:type="spellEnd"/>
+      <w:r>
+        <w:rPr>
+          <w:sz w:val="28"/>
+          <w:szCs w:val="28"/>
+        </w:rPr>
+        <w:t xml:space="preserve"> </w:t>
+      </w:r>
+      <w:proofErr w:type="spellStart"/>
+      <w:r>
+        <w:rPr>
+          <w:sz w:val="28"/>
+          <w:szCs w:val="28"/>
+        </w:rPr>
+        <w:t>us</w:t>
+      </w:r>
+      <w:proofErr w:type="spellEnd"/>
+      <w:r>
+        <w:rPr>
+          <w:sz w:val="28"/>
+          <w:szCs w:val="28"/>
+        </w:rPr>
+        <w:t xml:space="preserve"> page</w:t>
+      </w:r>
+    </w:p>
+    <w:p>
+      <w:pPr>
+        <w:pStyle w:val="Lijstalinea"/>
+        <w:numPr>
+          <w:ilvl w:val="0"/>
+          <w:numId w:val="2"/>
+        </w:numPr>
+        <w:rPr>
+          <w:sz w:val="28"/>
+          <w:szCs w:val="28"/>
+        </w:rPr>
+      </w:pPr>
+      <w:r>
+        <w:rPr>
+          <w:sz w:val="28"/>
+          <w:szCs w:val="28"/>
+        </w:rPr>
+        <w:t>Contact page</w:t>
+      </w:r>
+    </w:p>
+    <w:p>
+      <w:pPr>
+        <w:pStyle w:val="Lijstalinea"/>
+        <w:numPr>
+          <w:ilvl w:val="0"/>
+          <w:numId w:val="2"/>
+        </w:numPr>
+        <w:rPr>
+          <w:sz w:val="28"/>
+          <w:szCs w:val="28"/>
+        </w:rPr>
+      </w:pPr>
+      <w:r>
+        <w:rPr>
+          <w:sz w:val="28"/>
+          <w:szCs w:val="28"/>
+        </w:rPr>
+        <w:t>Data in DB steken</w:t>
+      </w:r>
+    </w:p>
+    <w:p>
+      <w:pPr>
+        <w:pStyle w:val="Lijstalinea"/>
+        <w:numPr>
+          <w:ilvl w:val="0"/>
+          <w:numId w:val="2"/>
+        </w:numPr>
+        <w:rPr>
+          <w:sz w:val="28"/>
+          <w:szCs w:val="28"/>
+        </w:rPr>
+      </w:pPr>
+      <w:r>
+        <w:rPr>
+          <w:sz w:val="28"/>
+          <w:szCs w:val="28"/>
+        </w:rPr>
+        <w:t>Optioneel:</w:t>
+      </w:r>
+    </w:p>
+    <w:p>
+      <w:pPr>
+        <w:pStyle w:val="Lijstalinea"/>
+        <w:numPr>
+          <w:ilvl w:val="1"/>
+          <w:numId w:val="2"/>
+        </w:numPr>
+        <w:rPr>
+          <w:sz w:val="28"/>
+          <w:szCs w:val="28"/>
+        </w:rPr>
+      </w:pPr>
+      <w:r>
+        <w:rPr>
+          <w:sz w:val="28"/>
+          <w:szCs w:val="28"/>
+        </w:rPr>
+        <w:t>Kaart met locaties</w:t>
       </w:r>
     </w:p>
     <w:p>
@@ -550,7 +725,13 @@
           <w:szCs w:val="28"/>
         </w:rPr>
         <w:tab/>
-        <w:t>(Bv: Wekelijkse code review)</w:t>
+      </w:r>
+      <w:r>
+        <w:rPr>
+          <w:sz w:val="28"/>
+          <w:szCs w:val="28"/>
+        </w:rPr>
+        <w:t>Alles overlopen wie wat heeft gedaan en uitleggen aan elkaar hoe.</w:t>
       </w:r>
     </w:p>
     <w:p>
@@ -587,7 +768,89 @@
           <w:szCs w:val="28"/>
         </w:rPr>
         <w:tab/>
-        <w:t>(Bv: Teamlid A: Onderzoek afgerond.)</w:t>
+      </w:r>
+      <w:r>
+        <w:rPr>
+          <w:sz w:val="28"/>
+          <w:szCs w:val="28"/>
+        </w:rPr>
+        <w:t xml:space="preserve">Lars Desmet: </w:t>
+      </w:r>
+    </w:p>
+    <w:p>
+      <w:pPr>
+        <w:pStyle w:val="Lijstalinea"/>
+        <w:numPr>
+          <w:ilvl w:val="0"/>
+          <w:numId w:val="28"/>
+        </w:numPr>
+        <w:rPr>
+          <w:sz w:val="28"/>
+          <w:szCs w:val="28"/>
+        </w:rPr>
+      </w:pPr>
+      <w:r>
+        <w:rPr>
+          <w:sz w:val="28"/>
+          <w:szCs w:val="28"/>
+        </w:rPr>
+        <w:t>Login/</w:t>
+      </w:r>
+      <w:proofErr w:type="spellStart"/>
+      <w:r>
+        <w:rPr>
+          <w:sz w:val="28"/>
+          <w:szCs w:val="28"/>
+        </w:rPr>
+        <w:t>Signup</w:t>
+      </w:r>
+      <w:proofErr w:type="spellEnd"/>
+      <w:r>
+        <w:rPr>
+          <w:sz w:val="28"/>
+          <w:szCs w:val="28"/>
+        </w:rPr>
+        <w:t xml:space="preserve"> page</w:t>
+      </w:r>
+    </w:p>
+    <w:p>
+      <w:pPr>
+        <w:pStyle w:val="Lijstalinea"/>
+        <w:numPr>
+          <w:ilvl w:val="0"/>
+          <w:numId w:val="28"/>
+        </w:numPr>
+        <w:rPr>
+          <w:sz w:val="28"/>
+          <w:szCs w:val="28"/>
+        </w:rPr>
+      </w:pPr>
+      <w:r>
+        <w:rPr>
+          <w:sz w:val="28"/>
+          <w:szCs w:val="28"/>
+        </w:rPr>
+        <w:t>DB initiatie</w:t>
+      </w:r>
+    </w:p>
+    <w:p>
+      <w:pPr>
+        <w:pStyle w:val="Lijstalinea"/>
+        <w:numPr>
+          <w:ilvl w:val="0"/>
+          <w:numId w:val="28"/>
+        </w:numPr>
+        <w:rPr>
+          <w:sz w:val="28"/>
+          <w:szCs w:val="28"/>
+        </w:rPr>
+      </w:pPr>
+      <w:r>
+        <w:rPr>
+          <w:sz w:val="28"/>
+          <w:szCs w:val="28"/>
+        </w:rPr>
+        <w:t>Kaart met Locaties en enkele filters</w:t>
       </w:r>
     </w:p>
     <w:p>
@@ -615,43 +878,28 @@
       <w:pPr>
         <w:pStyle w:val="Lijstalinea"/>
         <w:numPr>
-          <w:ilvl w:val="1"/>
-          <w:numId w:val="24"/>
+          <w:ilvl w:val="0"/>
+          <w:numId w:val="29"/>
         </w:numPr>
-        <w:rPr>
-          <w:sz w:val="28"/>
-          <w:szCs w:val="28"/>
-        </w:rPr>
-      </w:pPr>
-      <w:r>
-        <w:rPr>
-          <w:sz w:val="28"/>
-          <w:szCs w:val="28"/>
-        </w:rPr>
-        <w:t>Onderdeel 1</w:t>
+      </w:pPr>
+      <w:r>
+        <w:t>Login</w:t>
       </w:r>
     </w:p>
     <w:p>
       <w:pPr>
         <w:pStyle w:val="Lijstalinea"/>
         <w:numPr>
-          <w:ilvl w:val="1"/>
-          <w:numId w:val="24"/>
+          <w:ilvl w:val="0"/>
+          <w:numId w:val="29"/>
         </w:numPr>
-        <w:rPr>
-          <w:sz w:val="28"/>
-          <w:szCs w:val="28"/>
-        </w:rPr>
-      </w:pPr>
-      <w:r>
-        <w:rPr>
-          <w:sz w:val="28"/>
-          <w:szCs w:val="28"/>
-        </w:rPr>
-        <w:t>Onderdeel 2</w:t>
-      </w:r>
-    </w:p>
-    <w:p/>
+      </w:pPr>
+      <w:proofErr w:type="spellStart"/>
+      <w:r>
+        <w:t>Signup</w:t>
+      </w:r>
+      <w:proofErr w:type="spellEnd"/>
+    </w:p>
     <w:p>
       <w:pPr>
         <w:pStyle w:val="Lijstalinea"/>
@@ -764,132 +1012,31 @@
     <w:p>
       <w:pPr>
         <w:pStyle w:val="Lijstalinea"/>
-        <w:rPr>
-          <w:sz w:val="28"/>
-          <w:szCs w:val="28"/>
-        </w:rPr>
-      </w:pPr>
-    </w:p>
-    <w:p>
-      <w:pPr>
-        <w:pStyle w:val="Lijstalinea"/>
-        <w:ind w:left="360"/>
-        <w:rPr>
-          <w:sz w:val="28"/>
-          <w:szCs w:val="28"/>
-        </w:rPr>
-      </w:pPr>
-    </w:p>
-    <w:p>
-      <w:pPr>
-        <w:pStyle w:val="Lijstalinea"/>
         <w:numPr>
-          <w:ilvl w:val="2"/>
+          <w:ilvl w:val="1"/>
           <w:numId w:val="7"/>
         </w:numPr>
-        <w:ind w:left="360"/>
-        <w:rPr>
-          <w:sz w:val="28"/>
-          <w:szCs w:val="28"/>
-        </w:rPr>
-      </w:pPr>
-      <w:r>
-        <w:rPr>
-          <w:sz w:val="28"/>
-          <w:szCs w:val="28"/>
-        </w:rPr>
-        <w:t>Experimenten:</w:t>
-      </w:r>
-    </w:p>
-    <w:p>
-      <w:pPr>
-        <w:pStyle w:val="Lijstalinea"/>
-        <w:rPr>
-          <w:sz w:val="28"/>
-          <w:szCs w:val="28"/>
-        </w:rPr>
-      </w:pPr>
-    </w:p>
-    <w:p>
-      <w:pPr>
-        <w:pStyle w:val="Lijstalinea"/>
-        <w:ind w:left="360"/>
-        <w:rPr>
-          <w:sz w:val="28"/>
-          <w:szCs w:val="28"/>
-        </w:rPr>
-      </w:pPr>
-    </w:p>
-    <w:p>
-      <w:pPr>
-        <w:pStyle w:val="Lijstalinea"/>
-        <w:numPr>
-          <w:ilvl w:val="2"/>
-          <w:numId w:val="7"/>
-        </w:numPr>
-        <w:ind w:left="360"/>
-        <w:rPr>
-          <w:sz w:val="28"/>
-          <w:szCs w:val="28"/>
-        </w:rPr>
-      </w:pPr>
-      <w:r>
-        <w:rPr>
-          <w:sz w:val="28"/>
-          <w:szCs w:val="28"/>
-        </w:rPr>
-        <w:t>Uitgevoerd:</w:t>
-      </w:r>
-    </w:p>
-    <w:p>
-      <w:pPr>
-        <w:pStyle w:val="Lijstalinea"/>
-        <w:numPr>
-          <w:ilvl w:val="3"/>
-          <w:numId w:val="25"/>
-        </w:numPr>
-        <w:rPr>
-          <w:sz w:val="28"/>
-          <w:szCs w:val="28"/>
-        </w:rPr>
-      </w:pPr>
-      <w:r>
-        <w:rPr>
-          <w:sz w:val="28"/>
-          <w:szCs w:val="28"/>
-        </w:rPr>
-        <w:t>GitHub</w:t>
-      </w:r>
-      <w:r>
-        <w:rPr>
-          <w:sz w:val="28"/>
-          <w:szCs w:val="28"/>
-        </w:rPr>
-        <w:t xml:space="preserve"> aangemaakt : </w:t>
-      </w:r>
-    </w:p>
-    <w:p>
-      <w:pPr>
-        <w:ind w:left="708" w:firstLine="708"/>
-        <w:rPr>
-          <w:sz w:val="28"/>
-          <w:szCs w:val="28"/>
-        </w:rPr>
-      </w:pPr>
-      <w:r>
-        <w:rPr>
-          <w:sz w:val="28"/>
-          <w:szCs w:val="28"/>
-        </w:rPr>
-        <w:t>HTTPS-link:</w:t>
-      </w:r>
-      <w:r>
-        <w:rPr>
-          <w:sz w:val="28"/>
-          <w:szCs w:val="28"/>
-        </w:rPr>
-        <w:t xml:space="preserve"> </w:t>
-      </w:r>
+        <w:rPr>
+          <w:sz w:val="28"/>
+          <w:szCs w:val="28"/>
+        </w:rPr>
+      </w:pPr>
+      <w:r>
+        <w:rPr>
+          <w:sz w:val="28"/>
+          <w:szCs w:val="28"/>
+        </w:rPr>
+        <w:t>Link met voorbeelden voor kaart:</w:t>
+      </w:r>
+    </w:p>
+    <w:p>
+      <w:pPr>
+        <w:pStyle w:val="Lijstalinea"/>
+        <w:rPr>
+          <w:sz w:val="28"/>
+          <w:szCs w:val="28"/>
+        </w:rPr>
+      </w:pPr>
       <w:hyperlink r:id="rId7" w:history="1">
         <w:r>
           <w:rPr>
@@ -897,6 +1044,177 @@
             <w:sz w:val="28"/>
             <w:szCs w:val="28"/>
           </w:rPr>
+          <w:t>https://leafletjs.com/</w:t>
+        </w:r>
+      </w:hyperlink>
+    </w:p>
+    <w:p>
+      <w:pPr>
+        <w:pStyle w:val="Lijstalinea"/>
+        <w:numPr>
+          <w:ilvl w:val="1"/>
+          <w:numId w:val="7"/>
+        </w:numPr>
+        <w:rPr>
+          <w:sz w:val="28"/>
+          <w:szCs w:val="28"/>
+        </w:rPr>
+      </w:pPr>
+      <w:r>
+        <w:rPr>
+          <w:sz w:val="28"/>
+          <w:szCs w:val="28"/>
+        </w:rPr>
+        <w:t>Link voor Database:</w:t>
+      </w:r>
+    </w:p>
+    <w:p>
+      <w:pPr>
+        <w:pStyle w:val="Lijstalinea"/>
+        <w:ind w:left="360" w:firstLine="348"/>
+        <w:rPr>
+          <w:sz w:val="28"/>
+          <w:szCs w:val="28"/>
+        </w:rPr>
+      </w:pPr>
+      <w:hyperlink r:id="rId8" w:history="1">
+        <w:r>
+          <w:rPr>
+            <w:rStyle w:val="Hyperlink"/>
+            <w:sz w:val="28"/>
+            <w:szCs w:val="28"/>
+          </w:rPr>
+          <w:t>https://firebase.google</w:t>
+        </w:r>
+        <w:r>
+          <w:rPr>
+            <w:rStyle w:val="Hyperlink"/>
+            <w:sz w:val="28"/>
+            <w:szCs w:val="28"/>
+          </w:rPr>
+          <w:t>.</w:t>
+        </w:r>
+        <w:r>
+          <w:rPr>
+            <w:rStyle w:val="Hyperlink"/>
+            <w:sz w:val="28"/>
+            <w:szCs w:val="28"/>
+          </w:rPr>
+          <w:t>com/</w:t>
+        </w:r>
+      </w:hyperlink>
+    </w:p>
+    <w:p>
+      <w:pPr>
+        <w:pStyle w:val="Lijstalinea"/>
+        <w:numPr>
+          <w:ilvl w:val="2"/>
+          <w:numId w:val="7"/>
+        </w:numPr>
+        <w:ind w:left="360"/>
+        <w:rPr>
+          <w:sz w:val="28"/>
+          <w:szCs w:val="28"/>
+        </w:rPr>
+      </w:pPr>
+      <w:r>
+        <w:rPr>
+          <w:sz w:val="28"/>
+          <w:szCs w:val="28"/>
+        </w:rPr>
+        <w:t>Experimenten:</w:t>
+      </w:r>
+    </w:p>
+    <w:p>
+      <w:pPr>
+        <w:ind w:left="360"/>
+        <w:rPr>
+          <w:sz w:val="28"/>
+          <w:szCs w:val="28"/>
+        </w:rPr>
+      </w:pPr>
+    </w:p>
+    <w:p>
+      <w:pPr>
+        <w:pStyle w:val="Lijstalinea"/>
+        <w:numPr>
+          <w:ilvl w:val="2"/>
+          <w:numId w:val="7"/>
+        </w:numPr>
+        <w:ind w:left="360"/>
+        <w:rPr>
+          <w:sz w:val="28"/>
+          <w:szCs w:val="28"/>
+        </w:rPr>
+      </w:pPr>
+      <w:r>
+        <w:rPr>
+          <w:sz w:val="28"/>
+          <w:szCs w:val="28"/>
+        </w:rPr>
+        <w:t>Uitgevoerd:</w:t>
+      </w:r>
+    </w:p>
+    <w:p>
+      <w:pPr>
+        <w:pStyle w:val="Lijstalinea"/>
+        <w:numPr>
+          <w:ilvl w:val="3"/>
+          <w:numId w:val="25"/>
+        </w:numPr>
+        <w:rPr>
+          <w:sz w:val="28"/>
+          <w:szCs w:val="28"/>
+        </w:rPr>
+      </w:pPr>
+      <w:r>
+        <w:rPr>
+          <w:sz w:val="28"/>
+          <w:szCs w:val="28"/>
+        </w:rPr>
+        <w:t>GitHub</w:t>
+      </w:r>
+      <w:r>
+        <w:rPr>
+          <w:sz w:val="28"/>
+          <w:szCs w:val="28"/>
+        </w:rPr>
+        <w:t xml:space="preserve"> aangemaakt : </w:t>
+      </w:r>
+    </w:p>
+    <w:p>
+      <w:pPr>
+        <w:ind w:left="708" w:firstLine="708"/>
+        <w:rPr>
+          <w:sz w:val="28"/>
+          <w:szCs w:val="28"/>
+          <w:lang w:val="en-GB"/>
+        </w:rPr>
+      </w:pPr>
+      <w:r>
+        <w:rPr>
+          <w:sz w:val="28"/>
+          <w:szCs w:val="28"/>
+          <w:lang w:val="en-GB"/>
+        </w:rPr>
+        <w:t>HTTPS-link:</w:t>
+      </w:r>
+      <w:r>
+        <w:rPr>
+          <w:sz w:val="28"/>
+          <w:szCs w:val="28"/>
+          <w:lang w:val="en-GB"/>
+        </w:rPr>
+        <w:t xml:space="preserve"> </w:t>
+      </w:r>
+      <w:hyperlink r:id="rId9" w:history="1">
+        <w:r>
+          <w:rPr>
+            <w:rStyle w:val="Hyperlink"/>
+            <w:sz w:val="28"/>
+            <w:szCs w:val="28"/>
+            <w:lang w:val="en-GB"/>
+          </w:rPr>
           <w:t>https://github.com/Desmet-Lars/CoWorking.git</w:t>
         </w:r>
       </w:hyperlink>
@@ -904,6 +1222,7 @@
         <w:rPr>
           <w:sz w:val="28"/>
           <w:szCs w:val="28"/>
+          <w:lang w:val="en-GB"/>
         </w:rPr>
         <w:t>.</w:t>
       </w:r>
@@ -925,7 +1244,6 @@
           <w:sz w:val="28"/>
           <w:szCs w:val="28"/>
         </w:rPr>
-        <w:lastRenderedPageBreak/>
         <w:t>Logboek Lay-out aangemaakt om verder aan te vullen.</w:t>
       </w:r>
     </w:p>
@@ -957,7 +1275,7 @@
         </w:rPr>
         <w:t xml:space="preserve"> aangemaakt: </w:t>
       </w:r>
-      <w:hyperlink r:id="rId8" w:history="1">
+      <w:hyperlink r:id="rId10" w:history="1">
         <w:r>
           <w:rPr>
             <w:rStyle w:val="Hyperlink"/>
@@ -1307,6 +1625,7 @@
           <w:sz w:val="24"/>
           <w:szCs w:val="24"/>
         </w:rPr>
+        <w:lastRenderedPageBreak/>
         <w:t>Discord</w:t>
       </w:r>
       <w:proofErr w:type="spellEnd"/>
@@ -1568,7 +1887,6 @@
           <w:szCs w:val="24"/>
           <w:highlight w:val="yellow"/>
         </w:rPr>
-        <w:lastRenderedPageBreak/>
         <w:t>Arda:</w:t>
       </w:r>
       <w:r>
@@ -4033,7 +4351,7 @@
   <w:abstractNum w:abstractNumId="22" w15:restartNumberingAfterBreak="0">
     <w:nsid w:val="616C2678"/>
     <w:multiLevelType w:val="hybridMultilevel"/>
-    <w:tmpl w:val="B9D46C34"/>
+    <w:tmpl w:val="F780B452"/>
     <w:lvl w:ilvl="0" w:tplc="0813000F">
       <w:start w:val="1"/>
       <w:numFmt w:val="decimal"/>
@@ -4402,6 +4720,178 @@
     </w:lvl>
   </w:abstractNum>
   <w:abstractNum w:abstractNumId="26" w15:restartNumberingAfterBreak="0">
+    <w:nsid w:val="74BF12C9"/>
+    <w:multiLevelType w:val="hybridMultilevel"/>
+    <w:tmpl w:val="A168942C"/>
+    <w:lvl w:ilvl="0" w:tplc="0813000F">
+      <w:start w:val="1"/>
+      <w:numFmt w:val="decimal"/>
+      <w:lvlText w:val="%1."/>
+      <w:lvlJc w:val="left"/>
+      <w:pPr>
+        <w:ind w:left="2136" w:hanging="360"/>
+      </w:pPr>
+    </w:lvl>
+    <w:lvl w:ilvl="1" w:tplc="08130019" w:tentative="1">
+      <w:start w:val="1"/>
+      <w:numFmt w:val="lowerLetter"/>
+      <w:lvlText w:val="%2."/>
+      <w:lvlJc w:val="left"/>
+      <w:pPr>
+        <w:ind w:left="2856" w:hanging="360"/>
+      </w:pPr>
+    </w:lvl>
+    <w:lvl w:ilvl="2" w:tplc="0813001B" w:tentative="1">
+      <w:start w:val="1"/>
+      <w:numFmt w:val="lowerRoman"/>
+      <w:lvlText w:val="%3."/>
+      <w:lvlJc w:val="right"/>
+      <w:pPr>
+        <w:ind w:left="3576" w:hanging="180"/>
+      </w:pPr>
+    </w:lvl>
+    <w:lvl w:ilvl="3" w:tplc="0813000F" w:tentative="1">
+      <w:start w:val="1"/>
+      <w:numFmt w:val="decimal"/>
+      <w:lvlText w:val="%4."/>
+      <w:lvlJc w:val="left"/>
+      <w:pPr>
+        <w:ind w:left="4296" w:hanging="360"/>
+      </w:pPr>
+    </w:lvl>
+    <w:lvl w:ilvl="4" w:tplc="08130019" w:tentative="1">
+      <w:start w:val="1"/>
+      <w:numFmt w:val="lowerLetter"/>
+      <w:lvlText w:val="%5."/>
+      <w:lvlJc w:val="left"/>
+      <w:pPr>
+        <w:ind w:left="5016" w:hanging="360"/>
+      </w:pPr>
+    </w:lvl>
+    <w:lvl w:ilvl="5" w:tplc="0813001B" w:tentative="1">
+      <w:start w:val="1"/>
+      <w:numFmt w:val="lowerRoman"/>
+      <w:lvlText w:val="%6."/>
+      <w:lvlJc w:val="right"/>
+      <w:pPr>
+        <w:ind w:left="5736" w:hanging="180"/>
+      </w:pPr>
+    </w:lvl>
+    <w:lvl w:ilvl="6" w:tplc="0813000F" w:tentative="1">
+      <w:start w:val="1"/>
+      <w:numFmt w:val="decimal"/>
+      <w:lvlText w:val="%7."/>
+      <w:lvlJc w:val="left"/>
+      <w:pPr>
+        <w:ind w:left="6456" w:hanging="360"/>
+      </w:pPr>
+    </w:lvl>
+    <w:lvl w:ilvl="7" w:tplc="08130019" w:tentative="1">
+      <w:start w:val="1"/>
+      <w:numFmt w:val="lowerLetter"/>
+      <w:lvlText w:val="%8."/>
+      <w:lvlJc w:val="left"/>
+      <w:pPr>
+        <w:ind w:left="7176" w:hanging="360"/>
+      </w:pPr>
+    </w:lvl>
+    <w:lvl w:ilvl="8" w:tplc="0813001B" w:tentative="1">
+      <w:start w:val="1"/>
+      <w:numFmt w:val="lowerRoman"/>
+      <w:lvlText w:val="%9."/>
+      <w:lvlJc w:val="right"/>
+      <w:pPr>
+        <w:ind w:left="7896" w:hanging="180"/>
+      </w:pPr>
+    </w:lvl>
+  </w:abstractNum>
+  <w:abstractNum w:abstractNumId="27" w15:restartNumberingAfterBreak="0">
+    <w:nsid w:val="76B82FAB"/>
+    <w:multiLevelType w:val="hybridMultilevel"/>
+    <w:tmpl w:val="05804F1C"/>
+    <w:lvl w:ilvl="0" w:tplc="0813000F">
+      <w:start w:val="1"/>
+      <w:numFmt w:val="decimal"/>
+      <w:lvlText w:val="%1."/>
+      <w:lvlJc w:val="left"/>
+      <w:pPr>
+        <w:ind w:left="1428" w:hanging="360"/>
+      </w:pPr>
+    </w:lvl>
+    <w:lvl w:ilvl="1" w:tplc="08130019" w:tentative="1">
+      <w:start w:val="1"/>
+      <w:numFmt w:val="lowerLetter"/>
+      <w:lvlText w:val="%2."/>
+      <w:lvlJc w:val="left"/>
+      <w:pPr>
+        <w:ind w:left="2148" w:hanging="360"/>
+      </w:pPr>
+    </w:lvl>
+    <w:lvl w:ilvl="2" w:tplc="0813001B" w:tentative="1">
+      <w:start w:val="1"/>
+      <w:numFmt w:val="lowerRoman"/>
+      <w:lvlText w:val="%3."/>
+      <w:lvlJc w:val="right"/>
+      <w:pPr>
+        <w:ind w:left="2868" w:hanging="180"/>
+      </w:pPr>
+    </w:lvl>
+    <w:lvl w:ilvl="3" w:tplc="0813000F" w:tentative="1">
+      <w:start w:val="1"/>
+      <w:numFmt w:val="decimal"/>
+      <w:lvlText w:val="%4."/>
+      <w:lvlJc w:val="left"/>
+      <w:pPr>
+        <w:ind w:left="3588" w:hanging="360"/>
+      </w:pPr>
+    </w:lvl>
+    <w:lvl w:ilvl="4" w:tplc="08130019" w:tentative="1">
+      <w:start w:val="1"/>
+      <w:numFmt w:val="lowerLetter"/>
+      <w:lvlText w:val="%5."/>
+      <w:lvlJc w:val="left"/>
+      <w:pPr>
+        <w:ind w:left="4308" w:hanging="360"/>
+      </w:pPr>
+    </w:lvl>
+    <w:lvl w:ilvl="5" w:tplc="0813001B" w:tentative="1">
+      <w:start w:val="1"/>
+      <w:numFmt w:val="lowerRoman"/>
+      <w:lvlText w:val="%6."/>
+      <w:lvlJc w:val="right"/>
+      <w:pPr>
+        <w:ind w:left="5028" w:hanging="180"/>
+      </w:pPr>
+    </w:lvl>
+    <w:lvl w:ilvl="6" w:tplc="0813000F" w:tentative="1">
+      <w:start w:val="1"/>
+      <w:numFmt w:val="decimal"/>
+      <w:lvlText w:val="%7."/>
+      <w:lvlJc w:val="left"/>
+      <w:pPr>
+        <w:ind w:left="5748" w:hanging="360"/>
+      </w:pPr>
+    </w:lvl>
+    <w:lvl w:ilvl="7" w:tplc="08130019" w:tentative="1">
+      <w:start w:val="1"/>
+      <w:numFmt w:val="lowerLetter"/>
+      <w:lvlText w:val="%8."/>
+      <w:lvlJc w:val="left"/>
+      <w:pPr>
+        <w:ind w:left="6468" w:hanging="360"/>
+      </w:pPr>
+    </w:lvl>
+    <w:lvl w:ilvl="8" w:tplc="0813001B" w:tentative="1">
+      <w:start w:val="1"/>
+      <w:numFmt w:val="lowerRoman"/>
+      <w:lvlText w:val="%9."/>
+      <w:lvlJc w:val="right"/>
+      <w:pPr>
+        <w:ind w:left="7188" w:hanging="180"/>
+      </w:pPr>
+    </w:lvl>
+  </w:abstractNum>
+  <w:abstractNum w:abstractNumId="28" w15:restartNumberingAfterBreak="0">
     <w:nsid w:val="781F0096"/>
     <w:multiLevelType w:val="hybridMultilevel"/>
     <w:tmpl w:val="DCEE3226"/>
@@ -4515,7 +5005,7 @@
     <w:abstractNumId w:val="10"/>
   </w:num>
   <w:num w:numId="7" w16cid:durableId="571500010">
-    <w:abstractNumId w:val="26"/>
+    <w:abstractNumId w:val="28"/>
   </w:num>
   <w:num w:numId="8" w16cid:durableId="2020811916">
     <w:abstractNumId w:val="5"/>
@@ -4576,6 +5066,12 @@
   </w:num>
   <w:num w:numId="27" w16cid:durableId="299194469">
     <w:abstractNumId w:val="16"/>
+  </w:num>
+  <w:num w:numId="28" w16cid:durableId="1772967170">
+    <w:abstractNumId w:val="26"/>
+  </w:num>
+  <w:num w:numId="29" w16cid:durableId="394593436">
+    <w:abstractNumId w:val="27"/>
   </w:num>
 </w:numbering>
 </file>
@@ -5664,6 +6160,18 @@
       <w:outlineLvl w:val="9"/>
     </w:pPr>
   </w:style>
+  <w:style w:type="character" w:styleId="GevolgdeHyperlink">
+    <w:name w:val="FollowedHyperlink"/>
+    <w:basedOn w:val="Standaardalinea-lettertype"/>
+    <w:uiPriority w:val="99"/>
+    <w:semiHidden/>
+    <w:unhideWhenUsed/>
+    <w:rsid w:val="009C237F"/>
+    <w:rPr>
+      <w:color w:val="96607D" w:themeColor="followedHyperlink"/>
+      <w:u w:val="single"/>
+    </w:rPr>
+  </w:style>
 </w:styles>
 </file>
 

</xml_diff>